<commit_message>
Deploying to gh-pages from @ csci-1301/csci-1301.github.io@a3eb406cad5b2afa0525e32fbca906cac445f466 🚀
</commit_message>
<xml_diff>
--- a/labs/DoWhile/index.docx
+++ b/labs/DoWhile/index.docx
@@ -20,7 +20,7 @@
         <w:pStyle w:val="Date"/>
       </w:pPr>
       <w:r>
-        <w:t xml:space="preserve">October   4, 2021 (01:02:44 PM)</w:t>
+        <w:t xml:space="preserve">October   4, 2021 (01:16:21 PM)</w:t>
       </w:r>
     </w:p>
     <w:sdt>
@@ -173,9 +173,11 @@
       <w:r>
         <w:t xml:space="preserve">loop?</w:t>
       </w:r>
-      <w:r>
-        <w:t xml:space="preserve"> </w:t>
-      </w:r>
+    </w:p>
+    <w:p>
+      <w:pPr>
+        <w:pStyle w:val="FirstParagraph"/>
+      </w:pPr>
       <w:r>
         <w:t xml:space="preserve">In all the problems in this section, use</w:t>
       </w:r>

</xml_diff>

<commit_message>
Deploying to gh-pages from @ csci-1301/csci-1301.github.io@18abf416ca02f0dfc59f3a45cc44ba00cad4ae81 🚀
</commit_message>
<xml_diff>
--- a/labs/DoWhile/index.docx
+++ b/labs/DoWhile/index.docx
@@ -2,6 +2,26 @@
 <file path=word/document.xml><?xml version="1.0" encoding="utf-8"?>
 <w:document xmlns:w="http://schemas.openxmlformats.org/wordprocessingml/2006/main" xmlns:m="http://schemas.openxmlformats.org/officeDocument/2006/math" xmlns:r="http://schemas.openxmlformats.org/officeDocument/2006/relationships" xmlns:o="urn:schemas-microsoft-com:office:office" xmlns:v="urn:schemas-microsoft-com:vml" xmlns:w10="urn:schemas-microsoft-com:office:word" xmlns:a="http://schemas.openxmlformats.org/drawingml/2006/main" xmlns:pic="http://schemas.openxmlformats.org/drawingml/2006/picture" xmlns:wp="http://schemas.openxmlformats.org/drawingml/2006/wordprocessingDrawing">
   <w:body>
+    <w:p>
+      <w:pPr>
+        <w:pStyle w:val="Title"/>
+      </w:pPr>
+      <w:r>
+        <w:t xml:space="preserve">do</w:t>
+      </w:r>
+      <w:r>
+        <w:t xml:space="preserve"> </w:t>
+      </w:r>
+      <w:r>
+        <w:t xml:space="preserve">while</w:t>
+      </w:r>
+      <w:r>
+        <w:t xml:space="preserve"> </w:t>
+      </w:r>
+      <w:r>
+        <w:t xml:space="preserve">Loops</w:t>
+      </w:r>
+    </w:p>
     <w:p>
       <w:pPr>
         <w:pStyle w:val="Author"/>
@@ -20,7 +40,7 @@
         <w:pStyle w:val="Date"/>
       </w:pPr>
       <w:r>
-        <w:t xml:space="preserve">October  10, 2021 (06:48:21 PM)</w:t>
+        <w:t xml:space="preserve">October  10, 2021 (07:03:41 PM)</w:t>
       </w:r>
     </w:p>
     <w:sdt>
@@ -290,7 +310,6 @@
           <w:ilvl w:val="0"/>
           <w:numId w:val="1003"/>
         </w:numPr>
-        <w:pStyle w:val="Compact"/>
       </w:pPr>
       <w:r>
         <w:t xml:space="preserve">Write a program that display numbers 0 to 50.</w:t>
@@ -302,7 +321,6 @@
           <w:ilvl w:val="0"/>
           <w:numId w:val="1003"/>
         </w:numPr>
-        <w:pStyle w:val="Compact"/>
       </w:pPr>
       <w:r>
         <w:t xml:space="preserve">Write a program that display numbers 30 to -20.</w:t>
@@ -314,7 +332,6 @@
           <w:ilvl w:val="0"/>
           <w:numId w:val="1003"/>
         </w:numPr>
-        <w:pStyle w:val="Compact"/>
       </w:pPr>
       <w:r>
         <w:t xml:space="preserve">Write a</w:t>
@@ -346,86 +363,20 @@
       <w:r>
         <w:t xml:space="preserve">loop that generates this output:</w:t>
       </w:r>
-      <w:r>
-        <w:t xml:space="preserve"> </w:t>
-      </w:r>
-      <w:r>
-        <w:rPr>
-          <w:rStyle w:val="DecValTok"/>
-        </w:rPr>
-        <w:t xml:space="preserve">1</w:t>
-      </w:r>
-      <w:r>
-        <w:rPr>
-          <w:rStyle w:val="NormalTok"/>
-        </w:rPr>
-        <w:t xml:space="preserve"> </w:t>
-      </w:r>
-      <w:r>
-        <w:rPr>
-          <w:rStyle w:val="DecValTok"/>
-        </w:rPr>
-        <w:t xml:space="preserve">10</w:t>
-      </w:r>
-      <w:r>
-        <w:rPr>
-          <w:rStyle w:val="NormalTok"/>
-        </w:rPr>
-        <w:t xml:space="preserve"> </w:t>
-      </w:r>
-      <w:r>
-        <w:rPr>
-          <w:rStyle w:val="DecValTok"/>
-        </w:rPr>
-        <w:t xml:space="preserve">100</w:t>
-      </w:r>
-      <w:r>
-        <w:rPr>
-          <w:rStyle w:val="NormalTok"/>
-        </w:rPr>
-        <w:t xml:space="preserve"> </w:t>
-      </w:r>
-      <w:r>
-        <w:rPr>
-          <w:rStyle w:val="DecValTok"/>
-        </w:rPr>
-        <w:t xml:space="preserve">1000</w:t>
-      </w:r>
-      <w:r>
-        <w:rPr>
-          <w:rStyle w:val="NormalTok"/>
-        </w:rPr>
-        <w:t xml:space="preserve"> </w:t>
-      </w:r>
-      <w:r>
-        <w:rPr>
-          <w:rStyle w:val="DecValTok"/>
-        </w:rPr>
-        <w:t xml:space="preserve">10000</w:t>
-      </w:r>
-      <w:r>
-        <w:rPr>
-          <w:rStyle w:val="NormalTok"/>
-        </w:rPr>
-        <w:t xml:space="preserve"> </w:t>
-      </w:r>
-      <w:r>
-        <w:rPr>
-          <w:rStyle w:val="DecValTok"/>
-        </w:rPr>
-        <w:t xml:space="preserve">100000</w:t>
-      </w:r>
-      <w:r>
-        <w:rPr>
-          <w:rStyle w:val="NormalTok"/>
-        </w:rPr>
-        <w:t xml:space="preserve"> </w:t>
-      </w:r>
-      <w:r>
-        <w:rPr>
-          <w:rStyle w:val="DecValTok"/>
-        </w:rPr>
-        <w:t xml:space="preserve">1000000</w:t>
+    </w:p>
+    <w:p>
+      <w:pPr>
+        <w:numPr>
+          <w:ilvl w:val="0"/>
+          <w:numId w:val="1000"/>
+        </w:numPr>
+        <w:pStyle w:val="SourceCode"/>
+      </w:pPr>
+      <w:r>
+        <w:rPr>
+          <w:rStyle w:val="VerbatimChar"/>
+        </w:rPr>
+        <w:t xml:space="preserve">1 10 100 1000 10000 100000 1000000</w:t>
       </w:r>
     </w:p>
     <w:p>
@@ -1238,7 +1189,7 @@
         <w:pStyle w:val="Compact"/>
       </w:pPr>
       <w:r>
-        <w:t xml:space="preserve">0 (valid)</w:t>
+        <w:t xml:space="preserve">number 0 (valid)</w:t>
       </w:r>
     </w:p>
     <w:p>

</xml_diff>

<commit_message>
Deploying to gh-pages from @ csci-1301/csci-1301.github.io@6341408c91c02af7d28d4fc928688b1e5e70cf91 🚀
</commit_message>
<xml_diff>
--- a/labs/DoWhile/index.docx
+++ b/labs/DoWhile/index.docx
@@ -40,7 +40,7 @@
         <w:pStyle w:val="Date"/>
       </w:pPr>
       <w:r>
-        <w:t xml:space="preserve">October  29, 2021 (07:12:53 PM)</w:t>
+        <w:t xml:space="preserve">November   1, 2021 (05:06:19 PM)</w:t>
       </w:r>
     </w:p>
     <w:sdt>
@@ -200,10 +200,7 @@
         <w:t xml:space="preserve">while</w:t>
       </w:r>
       <w:r>
-        <w:t xml:space="preserve"> </w:t>
-      </w:r>
-      <w:r>
-        <w:t xml:space="preserve">loop?</w:t>
+        <w:t xml:space="preserve">?</w:t>
       </w:r>
     </w:p>
     <w:p>
@@ -254,10 +251,7 @@
         <w:t xml:space="preserve">while</w:t>
       </w:r>
       <w:r>
-        <w:t xml:space="preserve"> </w:t>
-      </w:r>
-      <w:r>
-        <w:t xml:space="preserve">loop?</w:t>
+        <w:t xml:space="preserve">?</w:t>
       </w:r>
     </w:p>
     <w:bookmarkStart w:id="21" w:name="implementing-do-while-loops"/>
@@ -312,7 +306,7 @@
         </w:numPr>
       </w:pPr>
       <w:r>
-        <w:t xml:space="preserve">Write a program that display numbers 0 to 50.</w:t>
+        <w:t xml:space="preserve">Write a program that displays the numbers 0 to 50.</w:t>
       </w:r>
     </w:p>
     <w:p>
@@ -323,7 +317,7 @@
         </w:numPr>
       </w:pPr>
       <w:r>
-        <w:t xml:space="preserve">Write a program that display numbers 30 to -20.</w:t>
+        <w:t xml:space="preserve">Write a program that displays the numbers 30 to -20.</w:t>
       </w:r>
     </w:p>
     <w:p>
@@ -384,7 +378,7 @@
         <w:pStyle w:val="FirstParagraph"/>
       </w:pPr>
       <w:r>
-        <w:t xml:space="preserve">In the next problem, implement a program combining</w:t>
+        <w:t xml:space="preserve">In the next problem, implement a program combining a</w:t>
       </w:r>
       <w:r>
         <w:t xml:space="preserve"> </w:t>
@@ -447,7 +441,7 @@
         <w:pStyle w:val="Compact"/>
       </w:pPr>
       <w:r>
-        <w:t xml:space="preserve">After use provides an integer within the range, display that number.</w:t>
+        <w:t xml:space="preserve">After the user provides an integer within the range, display that number.</w:t>
       </w:r>
     </w:p>
     <w:p>
@@ -455,7 +449,7 @@
         <w:pStyle w:val="FirstParagraph"/>
       </w:pPr>
       <w:r>
-        <w:t xml:space="preserve">Here is an example of possible program output:</w:t>
+        <w:t xml:space="preserve">Here is an example of a possible interaction with the program:</w:t>
       </w:r>
     </w:p>
     <w:p>
@@ -998,12 +992,6 @@
           <w:rStyle w:val="OperatorTok"/>
         </w:rPr>
         <w:t xml:space="preserve">}</w:t>
-      </w:r>
-      <w:r>
-        <w:rPr>
-          <w:rStyle w:val="NormalTok"/>
-        </w:rPr>
-        <w:t xml:space="preserve"> </w:t>
       </w:r>
       <w:r>
         <w:br/>
@@ -1129,7 +1117,7 @@
         <w:t xml:space="preserve"> </w:t>
       </w:r>
       <w:r>
-        <w:t xml:space="preserve">version with different inputs to ensure the behavior is the same and that the program does not crash with error. For example, you should try:</w:t>
+        <w:t xml:space="preserve">version with different inputs to ensure the behavior is the same and that the program does not crash with an error. For example, you should try:</w:t>
       </w:r>
     </w:p>
     <w:p>

</xml_diff>